<commit_message>
Update Literature Survey upload.docx
</commit_message>
<xml_diff>
--- a/Literature Survey upload.docx
+++ b/Literature Survey upload.docx
@@ -53,7 +53,17 @@
           <w:sz w:val="24"/>
           <w:szCs w:val="24"/>
         </w:rPr>
-        <w:t>PNT2022TMID09801</w:t>
+        <w:t>PNT2022TMID0</w:t>
+      </w:r>
+      <w:r>
+        <w:rPr>
+          <w:rFonts w:ascii="Calibri" w:eastAsia="Calibri" w:hAnsi="Calibri" w:cs="Calibri"/>
+          <w:b/>
+          <w:bCs/>
+          <w:sz w:val="24"/>
+          <w:szCs w:val="24"/>
+        </w:rPr>
+        <w:t>9738</w:t>
       </w:r>
     </w:p>
     <w:p>
@@ -103,7 +113,6 @@
         </w:rPr>
         <w:t xml:space="preserve"> </w:t>
       </w:r>
-      <w:proofErr w:type="spellStart"/>
       <w:r>
         <w:rPr>
           <w:rFonts w:ascii="Open Sans" w:hAnsi="Open Sans" w:cs="Open Sans"/>
@@ -113,19 +122,7 @@
           <w:sz w:val="24"/>
           <w:szCs w:val="24"/>
         </w:rPr>
-        <w:t>SmartFarmer</w:t>
-      </w:r>
-      <w:proofErr w:type="spellEnd"/>
-      <w:r>
-        <w:rPr>
-          <w:rFonts w:ascii="Open Sans" w:hAnsi="Open Sans" w:cs="Open Sans"/>
-          <w:b/>
-          <w:bCs/>
-          <w:color w:val="2D2828"/>
-          <w:sz w:val="24"/>
-          <w:szCs w:val="24"/>
-        </w:rPr>
-        <w:t xml:space="preserve"> - IoT Enabled Smart Farming Application</w:t>
+        <w:t>SmartFarmer - IoT Enabled Smart Farming Application</w:t>
       </w:r>
     </w:p>
     <w:p>
@@ -349,7 +346,7 @@
           <w:sz w:val="28"/>
           <w:szCs w:val="28"/>
         </w:rPr>
-        <w:t xml:space="preserve"> </w:t>
+        <w:t xml:space="preserve"> 1.2       </w:t>
       </w:r>
       <w:r>
         <w:rPr>
@@ -360,42 +357,7 @@
           <w:sz w:val="28"/>
           <w:szCs w:val="28"/>
         </w:rPr>
-        <w:t>1.2</w:t>
-      </w:r>
-      <w:r>
-        <w:rPr>
-          <w:rFonts w:ascii="Open Sans" w:hAnsi="Open Sans" w:cs="Open Sans"/>
-          <w:b/>
-          <w:bCs/>
-          <w:color w:val="2D2828"/>
-          <w:sz w:val="28"/>
-          <w:szCs w:val="28"/>
-        </w:rPr>
-        <w:t xml:space="preserve">       </w:t>
-      </w:r>
-      <w:proofErr w:type="spellStart"/>
-      <w:r>
-        <w:rPr>
-          <w:rFonts w:ascii="Open Sans" w:hAnsi="Open Sans" w:cs="Open Sans"/>
-          <w:b/>
-          <w:bCs/>
-          <w:color w:val="2D2828"/>
-          <w:sz w:val="28"/>
-          <w:szCs w:val="28"/>
-        </w:rPr>
-        <w:t>SmartFarmer</w:t>
-      </w:r>
-      <w:proofErr w:type="spellEnd"/>
-      <w:r>
-        <w:rPr>
-          <w:rFonts w:ascii="Open Sans" w:hAnsi="Open Sans" w:cs="Open Sans"/>
-          <w:b/>
-          <w:bCs/>
-          <w:color w:val="2D2828"/>
-          <w:sz w:val="28"/>
-          <w:szCs w:val="28"/>
-        </w:rPr>
-        <w:t xml:space="preserve"> - IoT Enabled Smart Farming Application</w:t>
+        <w:t>SmartFarmer - IoT Enabled Smart Farming Application</w:t>
       </w:r>
       <w:r>
         <w:rPr>
@@ -514,15 +476,7 @@
         </w:sectPr>
       </w:pPr>
       <w:r>
-        <w:t xml:space="preserve">Shweta A M, Dr V. </w:t>
-      </w:r>
-      <w:proofErr w:type="spellStart"/>
-      <w:r>
-        <w:t>Nagaveni</w:t>
-      </w:r>
-      <w:proofErr w:type="spellEnd"/>
-      <w:r>
-        <w:t xml:space="preserve"> (2019). Survey on Smart Agriculture Using IOT, Journal of Computer Programming and Multimedia, 4(1), 6- 15 http://doi.org/10.5281/zenodo.257985</w:t>
+        <w:t>Shweta A M, Dr V. Nagaveni (2019). Survey on Smart Agriculture Using IOT, Journal of Computer Programming and Multimedia, 4(1), 6- 15 http://doi.org/10.5281/zenodo.257985</w:t>
       </w:r>
     </w:p>
     <w:p>
@@ -555,16 +509,7 @@
           <w:sz w:val="27"/>
           <w:szCs w:val="27"/>
         </w:rPr>
-        <w:t xml:space="preserve"> </w:t>
-      </w:r>
-      <w:r>
-        <w:rPr>
-          <w:rFonts w:ascii="Arial" w:hAnsi="Arial" w:cs="Arial"/>
-          <w:color w:val="000000"/>
-          <w:sz w:val="27"/>
-          <w:szCs w:val="27"/>
-        </w:rPr>
-        <w:t xml:space="preserve">IoT-based agriculture system helps the farmer in monitoring different parameters of his field like soil moisture, Temperature, humidity using some sensors. </w:t>
+        <w:t xml:space="preserve"> IoT-based agriculture system helps the farmer in monitoring different parameters of his field like soil moisture, Temperature, humidity using some sensors. </w:t>
       </w:r>
     </w:p>
     <w:p>
@@ -646,14 +591,7 @@
           <w:b/>
           <w:sz w:val="28"/>
         </w:rPr>
-        <w:t>E</w:t>
-      </w:r>
-      <w:r>
-        <w:rPr>
-          <w:b/>
-          <w:sz w:val="28"/>
-        </w:rPr>
-        <w:t>R</w:t>
+        <w:t>ER</w:t>
       </w:r>
       <w:r>
         <w:rPr>
@@ -1027,14 +965,7 @@
           <w:color w:val="333333"/>
           <w:sz w:val="28"/>
         </w:rPr>
-        <w:t>prof</w:t>
-      </w:r>
-      <w:r>
-        <w:rPr>
-          <w:color w:val="333333"/>
-          <w:sz w:val="28"/>
-        </w:rPr>
-        <w:t>essional</w:t>
+        <w:t>professional</w:t>
       </w:r>
       <w:r>
         <w:rPr>
@@ -1138,18 +1069,8 @@
           <w:b/>
           <w:sz w:val="28"/>
         </w:rPr>
-        <w:t>Valverde-</w:t>
-      </w:r>
-      <w:proofErr w:type="spellStart"/>
-      <w:r>
-        <w:rPr>
-          <w:rFonts w:ascii="Calibri"/>
-          <w:b/>
-          <w:sz w:val="28"/>
-        </w:rPr>
-        <w:t>Rebaza</w:t>
-      </w:r>
-      <w:proofErr w:type="spellEnd"/>
+        <w:t>Valverde-Rebaza</w:t>
+      </w:r>
       <w:r>
         <w:rPr>
           <w:rFonts w:ascii="Calibri"/>
@@ -1210,7 +1131,6 @@
         </w:rPr>
         <w:t xml:space="preserve"> </w:t>
       </w:r>
-      <w:proofErr w:type="spellStart"/>
       <w:r>
         <w:rPr>
           <w:rFonts w:ascii="Calibri"/>
@@ -1219,7 +1139,6 @@
         </w:rPr>
         <w:t>Bustios</w:t>
       </w:r>
-      <w:proofErr w:type="spellEnd"/>
       <w:r>
         <w:rPr>
           <w:rFonts w:ascii="Calibri"/>
@@ -1386,26 +1305,14 @@
         </w:rPr>
       </w:pPr>
       <w:r>
-        <w:t xml:space="preserve">This concept can be implemented in a real greenhouse for growing good agricultural produce which can be of export quality. The system will take care of automatic irrigation control and various parameters of the greenhouse can be monitored like Temperature, Humidity and Soil Moisture. The Android Application form the user interface and to record the parameter details we use an application server module. This recorded data can be used for analysis and help in taking </w:t>
-      </w:r>
-      <w:proofErr w:type="spellStart"/>
-      <w:r>
-        <w:t>decisions.</w:t>
-      </w:r>
-      <w:r>
-        <w:rPr>
-          <w:rFonts w:ascii="Calibri"/>
-          <w:sz w:val="28"/>
-        </w:rPr>
-        <w:t>This</w:t>
-      </w:r>
-      <w:proofErr w:type="spellEnd"/>
-      <w:r>
-        <w:rPr>
-          <w:rFonts w:ascii="Calibri"/>
-          <w:sz w:val="28"/>
-        </w:rPr>
-        <w:t xml:space="preserve"> article was published in March 2019 and authors of this article are' </w:t>
+        <w:t>This concept can be implemented in a real greenhouse for growing good agricultural produce which can be of export quality. The system will take care of automatic irrigation control and various parameters of the greenhouse can be monitored like Temperature, Humidity and Soil Moisture. The Android Application form the user interface and to record the parameter details we use an application server module. This recorded data can be used for analysis and help in taking decisions.</w:t>
+      </w:r>
+      <w:r>
+        <w:rPr>
+          <w:rFonts w:ascii="Calibri"/>
+          <w:sz w:val="28"/>
+        </w:rPr>
+        <w:t xml:space="preserve">This article was published in March 2019 and authors of this article are' </w:t>
       </w:r>
       <w:r>
         <w:rPr>
@@ -1424,7 +1331,6 @@
         </w:rPr>
         <w:t xml:space="preserve"> </w:t>
       </w:r>
-      <w:proofErr w:type="spellStart"/>
       <w:r>
         <w:rPr>
           <w:rFonts w:ascii="Calibri"/>
@@ -1433,7 +1339,6 @@
         </w:rPr>
         <w:t>Dhameliya</w:t>
       </w:r>
-      <w:proofErr w:type="spellEnd"/>
       <w:r>
         <w:rPr>
           <w:rFonts w:ascii="Calibri"/>
@@ -1621,10 +1526,7 @@
         <w:jc w:val="both"/>
       </w:pPr>
       <w:r>
-        <w:t>This domain is the Hiring process, where a job seeker applies</w:t>
-      </w:r>
-      <w:r>
-        <w:t xml:space="preserve"> to a job</w:t>
+        <w:t>This domain is the Hiring process, where a job seeker applies to a job</w:t>
       </w:r>
       <w:r>
         <w:rPr>
@@ -1632,11 +1534,9 @@
         </w:rPr>
         <w:t xml:space="preserve"> </w:t>
       </w:r>
-      <w:proofErr w:type="spellStart"/>
       <w:r>
         <w:t>bycreating</w:t>
       </w:r>
-      <w:proofErr w:type="spellEnd"/>
       <w:r>
         <w:rPr>
           <w:spacing w:val="-15"/>
@@ -1769,13 +1669,8 @@
         </w:rPr>
         <w:t xml:space="preserve"> </w:t>
       </w:r>
-      <w:proofErr w:type="spellStart"/>
-      <w:r>
-        <w:t>ourstudy</w:t>
-      </w:r>
-      <w:proofErr w:type="spellEnd"/>
-      <w:r>
-        <w:t xml:space="preserve"> has no previous interaction between the user data and Job listing</w:t>
+      <w:r>
+        <w:t>ourstudy has no previous interaction between the user data and Job listing</w:t>
       </w:r>
       <w:r>
         <w:rPr>
@@ -1959,10 +1854,7 @@
         </w:rPr>
       </w:pPr>
       <w:r>
-        <w:t>Thi</w:t>
-      </w:r>
-      <w:r>
-        <w:t>s</w:t>
+        <w:t>This</w:t>
       </w:r>
       <w:r>
         <w:rPr>
@@ -2575,21 +2467,7 @@
         <w:rPr>
           <w:color w:val="202020"/>
         </w:rPr>
-        <w:t xml:space="preserve">survey </w:t>
-      </w:r>
-      <w:proofErr w:type="spellStart"/>
-      <w:r>
-        <w:rPr>
-          <w:color w:val="202020"/>
-        </w:rPr>
-        <w:t>wasconducted</w:t>
-      </w:r>
-      <w:proofErr w:type="spellEnd"/>
-      <w:r>
-        <w:rPr>
-          <w:color w:val="202020"/>
-        </w:rPr>
-        <w:t xml:space="preserve"> to identify the students’ problems with the existing</w:t>
+        <w:t>survey wasconducted to identify the students’ problems with the existing</w:t>
       </w:r>
       <w:r>
         <w:rPr>
@@ -3017,19 +2895,11 @@
         </w:rPr>
         <w:t xml:space="preserve"> </w:t>
       </w:r>
-      <w:proofErr w:type="spellStart"/>
-      <w:r>
-        <w:rPr>
-          <w:w w:val="95"/>
-        </w:rPr>
-        <w:t>Rothkrantz</w:t>
-      </w:r>
-      <w:proofErr w:type="spellEnd"/>
-      <w:r>
-        <w:rPr>
-          <w:w w:val="95"/>
-        </w:rPr>
-        <w:t>.</w:t>
+      <w:r>
+        <w:rPr>
+          <w:w w:val="95"/>
+        </w:rPr>
+        <w:t>Rothkrantz.</w:t>
       </w:r>
     </w:p>
     <w:sectPr>

</xml_diff>